<commit_message>
report update and tests
</commit_message>
<xml_diff>
--- a/Final report .docx
+++ b/Final report .docx
@@ -411,7 +411,7 @@
                   <wp:posOffset>-300354</wp:posOffset>
                 </wp:positionH>
                 <wp:positionV relativeFrom="page">
-                  <wp:posOffset>9874249</wp:posOffset>
+                  <wp:posOffset>9874250</wp:posOffset>
                 </wp:positionV>
                 <wp:extent cx="8161019" cy="817881"/>
                 <wp:effectExtent l="0" t="0" r="0" b="0"/>
@@ -4068,10 +4068,7 @@
       <w:pPr>
         <w:pStyle w:val="Body"/>
         <w:rPr>
-          <w:rFonts w:ascii="Arial" w:cs="Arial" w:hAnsi="Arial" w:eastAsia="Arial"/>
-          <w:b w:val="1"/>
-          <w:bCs w:val="1"/>
-          <w:lang w:val="en-US"/>
+          <w:rFonts w:ascii="Helvetica Neue" w:cs="Helvetica Neue" w:hAnsi="Helvetica Neue" w:eastAsia="Helvetica Neue"/>
         </w:rPr>
       </w:pPr>
       <w:r>
@@ -4102,58 +4099,119 @@
       </w:pPr>
       <w:r>
         <w:rPr>
-          <w:b w:val="1"/>
-          <w:bCs w:val="1"/>
-          <w:lang w:val="en-US"/>
+          <w:rFonts w:ascii="Helvetica Neue" w:cs="Helvetica Neue" w:hAnsi="Helvetica Neue" w:eastAsia="Helvetica Neue"/>
         </w:rPr>
         <w:tab/>
       </w:r>
+      <w:bookmarkStart w:name="_GoBack" w:id="3"/>
       <w:r>
         <w:rPr>
           <w:rFonts w:ascii="Helvetica Neue Light" w:cs="Arial Unicode MS" w:hAnsi="Arial Unicode MS" w:eastAsia="Arial Unicode MS"/>
+          <w:rtl w:val="0"/>
+        </w:rPr>
+        <w:t xml:space="preserve">To reduce redundancy and minimise chances of loss of data, we decided to produce a schema to </w:t>
+      </w:r>
+      <w:bookmarkEnd w:id="3"/>
+      <w:r>
+        <w:rPr>
+          <w:rFonts w:ascii="Helvetica Neue Light" w:cs="Arial Unicode MS" w:hAnsi="Arial Unicode MS" w:eastAsia="Arial Unicode MS"/>
+          <w:rtl w:val="0"/>
+        </w:rPr>
+        <w:t xml:space="preserve">model our </w:t>
+      </w:r>
+      <w:r>
+        <w:tab/>
+      </w:r>
+      <w:r>
+        <w:rPr>
+          <w:rFonts w:ascii="Helvetica Neue Light" w:cs="Arial Unicode MS" w:hAnsi="Arial Unicode MS" w:eastAsia="Arial Unicode MS"/>
+          <w:rtl w:val="0"/>
+        </w:rPr>
+        <w:t xml:space="preserve">database from. Also some of the tables chosen in the schema are designed are for the propose of expanding the </w:t>
+      </w:r>
+      <w:r>
+        <w:tab/>
+      </w:r>
+      <w:r>
+        <w:rPr>
+          <w:rFonts w:ascii="Helvetica Neue Light" w:cs="Arial Unicode MS" w:hAnsi="Arial Unicode MS" w:eastAsia="Arial Unicode MS"/>
+          <w:rtl w:val="0"/>
+        </w:rPr>
+        <w:t xml:space="preserve">system. The reason for this is to create a system that is more flexible and that will be able to cope with future </w:t>
+      </w:r>
+      <w:r>
+        <w:tab/>
+        <w:tab/>
+      </w:r>
+      <w:r>
+        <w:rPr>
+          <w:rFonts w:ascii="Helvetica Neue Light" w:cs="Arial Unicode MS" w:hAnsi="Arial Unicode MS" w:eastAsia="Arial Unicode MS"/>
+          <w:rtl w:val="0"/>
+        </w:rPr>
+        <w:t>modifications.</w:t>
+      </w:r>
+      <w:r>
+        <w:rPr>
+          <w:rFonts w:ascii="Helvetica Neue Light" w:cs="Arial Unicode MS" w:hAnsi="Arial Unicode MS" w:eastAsia="Arial Unicode MS"/>
+          <w:rtl w:val="0"/>
+        </w:rPr>
+        <w:t xml:space="preserve"> </w:t>
+      </w:r>
+      <w:r>
+        <w:rPr>
+          <w:rFonts w:ascii="Helvetica Neue Light" w:cs="Arial Unicode MS" w:hAnsi="Arial Unicode MS" w:eastAsia="Arial Unicode MS"/>
+          <w:rtl w:val="0"/>
+        </w:rPr>
+        <w:t>The entities and relationships in the database schema are as follows:</w:t>
+      </w:r>
+    </w:p>
+    <w:p>
+      <w:pPr>
+        <w:pStyle w:val="Body"/>
+        <w:spacing w:after="160" w:line="259" w:lineRule="auto"/>
+        <w:ind w:left="655"/>
+        <w:rPr>
+          <w:rFonts w:ascii="Helvetica Neue" w:cs="Helvetica Neue" w:hAnsi="Helvetica Neue" w:eastAsia="Helvetica Neue"/>
           <w:sz w:val="20"/>
           <w:szCs w:val="20"/>
-          <w:rtl w:val="0"/>
-          <w:lang w:val="en-US"/>
-        </w:rPr>
-        <w:t xml:space="preserve">The first steps of the design process was to create a database schema for the system. A database is necessary to </w:t>
-      </w:r>
-      <w:r>
-        <w:rPr>
+        </w:rPr>
+      </w:pPr>
+    </w:p>
+    <w:p>
+      <w:pPr>
+        <w:pStyle w:val="Body"/>
+        <w:spacing w:after="160" w:line="259" w:lineRule="auto"/>
+        <w:ind w:left="655"/>
+        <w:rPr>
+          <w:rFonts w:ascii="Helvetica Neue" w:cs="Helvetica Neue" w:hAnsi="Helvetica Neue" w:eastAsia="Helvetica Neue"/>
           <w:sz w:val="20"/>
           <w:szCs w:val="20"/>
-          <w:rtl w:val="0"/>
-          <w:lang w:val="en-US"/>
-        </w:rPr>
-        <w:tab/>
-      </w:r>
-      <w:r>
-        <w:rPr>
-          <w:rFonts w:ascii="Helvetica Neue Light" w:cs="Arial Unicode MS" w:hAnsi="Arial Unicode MS" w:eastAsia="Arial Unicode MS"/>
+        </w:rPr>
+      </w:pPr>
+    </w:p>
+    <w:p>
+      <w:pPr>
+        <w:pStyle w:val="Body"/>
+        <w:spacing w:after="160" w:line="259" w:lineRule="auto"/>
+        <w:ind w:left="655"/>
+        <w:rPr>
+          <w:rFonts w:ascii="Helvetica Neue" w:cs="Helvetica Neue" w:hAnsi="Helvetica Neue" w:eastAsia="Helvetica Neue"/>
           <w:sz w:val="20"/>
           <w:szCs w:val="20"/>
-          <w:rtl w:val="0"/>
-          <w:lang w:val="en-US"/>
-        </w:rPr>
-        <w:t xml:space="preserve">store the details of the patients and staff members of the hospital. The entities and relationships in the database </w:t>
-      </w:r>
-      <w:r>
-        <w:rPr>
+        </w:rPr>
+      </w:pPr>
+    </w:p>
+    <w:p>
+      <w:pPr>
+        <w:pStyle w:val="Body"/>
+        <w:spacing w:after="160" w:line="259" w:lineRule="auto"/>
+        <w:ind w:left="655"/>
+        <w:rPr>
+          <w:rFonts w:ascii="Helvetica Neue" w:cs="Helvetica Neue" w:hAnsi="Helvetica Neue" w:eastAsia="Helvetica Neue"/>
           <w:sz w:val="20"/>
           <w:szCs w:val="20"/>
-          <w:rtl w:val="0"/>
-          <w:lang w:val="en-US"/>
-        </w:rPr>
-        <w:tab/>
-      </w:r>
-      <w:r>
-        <w:rPr>
-          <w:rFonts w:ascii="Helvetica Neue"/>
-          <w:rtl w:val="0"/>
-          <w:lang w:val="en-US"/>
-        </w:rPr>
-        <w:t>schema are as follows:</w:t>
-      </w:r>
+        </w:rPr>
+      </w:pPr>
     </w:p>
     <w:p>
       <w:pPr>
@@ -4170,13 +4228,75 @@
       </w:pPr>
       <w:r>
         <w:rPr>
-          <w:rFonts w:ascii="Helvetica Neue"/>
+          <w:rFonts w:ascii="Helvetica Neue" w:cs="Helvetica Neue" w:hAnsi="Helvetica Neue" w:eastAsia="Helvetica Neue"/>
           <w:sz w:val="20"/>
           <w:szCs w:val="20"/>
-          <w:rtl w:val="0"/>
+        </w:rPr>
+        <w:drawing>
+          <wp:anchor distT="152400" distB="152400" distL="152400" distR="152400" simplePos="0" relativeHeight="251663360" behindDoc="0" locked="0" layoutInCell="1" allowOverlap="1">
+            <wp:simplePos x="0" y="0"/>
+            <wp:positionH relativeFrom="margin">
+              <wp:posOffset>43157</wp:posOffset>
+            </wp:positionH>
+            <wp:positionV relativeFrom="page">
+              <wp:posOffset>1086354</wp:posOffset>
+            </wp:positionV>
+            <wp:extent cx="6737395" cy="4288286"/>
+            <wp:effectExtent l="0" t="0" r="0" b="0"/>
+            <wp:wrapThrough wrapText="bothSides" distL="152400" distR="152400">
+              <wp:wrapPolygon edited="1">
+                <wp:start x="0" y="0"/>
+                <wp:lineTo x="0" y="21600"/>
+                <wp:lineTo x="21600" y="21600"/>
+                <wp:lineTo x="21600" y="0"/>
+                <wp:lineTo x="0" y="0"/>
+              </wp:wrapPolygon>
+            </wp:wrapThrough>
+            <wp:docPr id="1073741829" name="officeArt object"/>
+            <wp:cNvGraphicFramePr/>
+            <a:graphic xmlns:a="http://schemas.openxmlformats.org/drawingml/2006/main">
+              <a:graphicData uri="http://schemas.openxmlformats.org/drawingml/2006/picture">
+                <pic:pic xmlns:pic="http://schemas.openxmlformats.org/drawingml/2006/picture">
+                  <pic:nvPicPr>
+                    <pic:cNvPr id="1073741829" name="Screen Shot 2015-05-01 at 10.13.43.png"/>
+                    <pic:cNvPicPr/>
+                  </pic:nvPicPr>
+                  <pic:blipFill>
+                    <a:blip r:embed="rId4">
+                      <a:extLst/>
+                    </a:blip>
+                    <a:stretch>
+                      <a:fillRect/>
+                    </a:stretch>
+                  </pic:blipFill>
+                  <pic:spPr>
+                    <a:xfrm>
+                      <a:off x="0" y="0"/>
+                      <a:ext cx="6737395" cy="4288286"/>
+                    </a:xfrm>
+                    <a:prstGeom prst="rect">
+                      <a:avLst/>
+                    </a:prstGeom>
+                    <a:ln w="12700" cap="flat">
+                      <a:noFill/>
+                      <a:miter lim="400000"/>
+                    </a:ln>
+                    <a:effectLst/>
+                  </pic:spPr>
+                </pic:pic>
+              </a:graphicData>
+            </a:graphic>
+          </wp:anchor>
+        </w:drawing>
+      </w:r>
+      <w:r>
+        <w:rPr>
+          <w:rFonts w:ascii="Helvetica Neue" w:cs="Helvetica Neue" w:hAnsi="Helvetica Neue" w:eastAsia="Helvetica Neue"/>
+          <w:sz w:val="20"/>
+          <w:szCs w:val="20"/>
           <w:lang w:val="en-US"/>
         </w:rPr>
-        <w:t xml:space="preserve"> </w:t>
+        <w:tab/>
       </w:r>
       <w:r>
         <w:rPr>
@@ -4188,553 +4308,7 @@
           <w:rtl w:val="0"/>
           <w:lang w:val="en-US"/>
         </w:rPr>
-        <w:t>Entities</w:t>
-      </w:r>
-    </w:p>
-    <w:p>
-      <w:pPr>
-        <w:pStyle w:val="Body"/>
-        <w:spacing w:after="160" w:line="259" w:lineRule="auto"/>
-        <w:ind w:left="655"/>
-        <w:rPr>
-          <w:rFonts w:ascii="Helvetica Neue" w:cs="Helvetica Neue" w:hAnsi="Helvetica Neue" w:eastAsia="Helvetica Neue"/>
-          <w:sz w:val="20"/>
-          <w:szCs w:val="20"/>
-        </w:rPr>
-      </w:pPr>
-      <w:r>
-        <w:rPr>
-          <w:rFonts w:ascii="Helvetica Neue"/>
-          <w:b w:val="1"/>
-          <w:bCs w:val="1"/>
-          <w:sz w:val="20"/>
-          <w:szCs w:val="20"/>
-          <w:rtl w:val="0"/>
-          <w:lang w:val="en-US"/>
-        </w:rPr>
-        <w:t xml:space="preserve"> </w:t>
-      </w:r>
-      <w:r>
-        <w:rPr>
-          <w:rFonts w:ascii="Helvetica Neue"/>
-          <w:b w:val="1"/>
-          <w:bCs w:val="1"/>
-          <w:sz w:val="20"/>
-          <w:szCs w:val="20"/>
-          <w:rtl w:val="0"/>
-          <w:lang w:val="en-US"/>
-        </w:rPr>
-        <w:t>Login_Detail</w:t>
-      </w:r>
-      <w:r>
-        <w:rPr>
-          <w:rFonts w:ascii="Helvetica Neue"/>
-          <w:sz w:val="20"/>
-          <w:szCs w:val="20"/>
-          <w:rtl w:val="0"/>
-          <w:lang w:val="en-US"/>
-        </w:rPr>
-        <w:t xml:space="preserve"> (username, password, permissions, username)</w:t>
-      </w:r>
-    </w:p>
-    <w:p>
-      <w:pPr>
-        <w:pStyle w:val="Body"/>
-        <w:spacing w:after="160" w:line="259" w:lineRule="auto"/>
-        <w:ind w:left="655"/>
-        <w:rPr>
-          <w:rFonts w:ascii="Helvetica Neue" w:cs="Helvetica Neue" w:hAnsi="Helvetica Neue" w:eastAsia="Helvetica Neue"/>
-          <w:sz w:val="20"/>
-          <w:szCs w:val="20"/>
-        </w:rPr>
-      </w:pPr>
-      <w:r>
-        <w:rPr>
-          <w:rFonts w:ascii="Helvetica Neue"/>
-          <w:sz w:val="20"/>
-          <w:szCs w:val="20"/>
-          <w:rtl w:val="0"/>
-          <w:lang w:val="en-US"/>
-        </w:rPr>
-        <w:t xml:space="preserve"> </w:t>
-      </w:r>
-      <w:r>
-        <w:rPr>
-          <w:rFonts w:ascii="Helvetica Neue"/>
-          <w:b w:val="1"/>
-          <w:bCs w:val="1"/>
-          <w:sz w:val="20"/>
-          <w:szCs w:val="20"/>
-          <w:rtl w:val="0"/>
-          <w:lang w:val="en-US"/>
-        </w:rPr>
-        <w:t>Treatment_Log</w:t>
-      </w:r>
-      <w:r>
-        <w:rPr>
-          <w:rFonts w:ascii="Helvetica Neue"/>
-          <w:sz w:val="20"/>
-          <w:szCs w:val="20"/>
-          <w:rtl w:val="0"/>
-          <w:lang w:val="en-US"/>
-        </w:rPr>
-        <w:t xml:space="preserve"> (ApptNum, NHS Number, Started, Finished, Duration, Details, ApptNum, id)</w:t>
-      </w:r>
-    </w:p>
-    <w:p>
-      <w:pPr>
-        <w:pStyle w:val="Body"/>
-        <w:spacing w:after="160" w:line="259" w:lineRule="auto"/>
-        <w:ind w:left="655"/>
-        <w:rPr>
-          <w:rFonts w:ascii="Helvetica Neue" w:cs="Helvetica Neue" w:hAnsi="Helvetica Neue" w:eastAsia="Helvetica Neue"/>
-          <w:sz w:val="20"/>
-          <w:szCs w:val="20"/>
-        </w:rPr>
-      </w:pPr>
-      <w:r>
-        <w:rPr>
-          <w:rFonts w:ascii="Helvetica Neue"/>
-          <w:sz w:val="20"/>
-          <w:szCs w:val="20"/>
-          <w:rtl w:val="0"/>
-          <w:lang w:val="en-US"/>
-        </w:rPr>
-        <w:t xml:space="preserve"> </w:t>
-      </w:r>
-      <w:r>
-        <w:rPr>
-          <w:rFonts w:ascii="Helvetica Neue"/>
-          <w:b w:val="1"/>
-          <w:bCs w:val="1"/>
-          <w:sz w:val="20"/>
-          <w:szCs w:val="20"/>
-          <w:rtl w:val="0"/>
-          <w:lang w:val="fr-FR"/>
-        </w:rPr>
-        <w:t xml:space="preserve">Patient </w:t>
-      </w:r>
-      <w:r>
-        <w:rPr>
-          <w:rFonts w:ascii="Helvetica Neue"/>
-          <w:sz w:val="20"/>
-          <w:szCs w:val="20"/>
-          <w:rtl w:val="0"/>
-          <w:lang w:val="en-US"/>
-        </w:rPr>
-        <w:t xml:space="preserve">(Patient_ID, title, first_name, last_name, address_1, address_2, address_3, country, telephone_number, </w:t>
-      </w:r>
-      <w:r>
-        <w:rPr>
-          <w:rFonts w:ascii="Helvetica Neue"/>
-          <w:sz w:val="20"/>
-          <w:szCs w:val="20"/>
-          <w:rtl w:val="0"/>
-          <w:lang w:val="en-US"/>
-        </w:rPr>
-        <w:t xml:space="preserve">  </w:t>
-        <w:tab/>
-      </w:r>
-      <w:r>
-        <w:rPr>
-          <w:rFonts w:ascii="Helvetica Neue"/>
-          <w:sz w:val="20"/>
-          <w:szCs w:val="20"/>
-          <w:rtl w:val="0"/>
-          <w:lang w:val="nl-NL"/>
-        </w:rPr>
-        <w:t>allergies, blood_type)</w:t>
-      </w:r>
-    </w:p>
-    <w:p>
-      <w:pPr>
-        <w:pStyle w:val="Body"/>
-        <w:spacing w:after="160" w:line="259" w:lineRule="auto"/>
-        <w:ind w:left="655"/>
-        <w:rPr>
-          <w:rFonts w:ascii="Helvetica Neue" w:cs="Helvetica Neue" w:hAnsi="Helvetica Neue" w:eastAsia="Helvetica Neue"/>
-          <w:sz w:val="20"/>
-          <w:szCs w:val="20"/>
-        </w:rPr>
-      </w:pPr>
-      <w:r>
-        <w:rPr>
-          <w:rFonts w:ascii="Helvetica Neue"/>
-          <w:sz w:val="20"/>
-          <w:szCs w:val="20"/>
-          <w:rtl w:val="0"/>
-          <w:lang w:val="en-US"/>
-        </w:rPr>
-        <w:t xml:space="preserve"> </w:t>
-      </w:r>
-      <w:r>
-        <w:rPr>
-          <w:rFonts w:ascii="Helvetica Neue"/>
-          <w:b w:val="1"/>
-          <w:bCs w:val="1"/>
-          <w:sz w:val="20"/>
-          <w:szCs w:val="20"/>
-          <w:rtl w:val="0"/>
-        </w:rPr>
-        <w:t>Doctor</w:t>
-      </w:r>
-      <w:r>
-        <w:rPr>
-          <w:rFonts w:ascii="Helvetica Neue"/>
-          <w:sz w:val="20"/>
-          <w:szCs w:val="20"/>
-          <w:rtl w:val="0"/>
-          <w:lang w:val="en-US"/>
-        </w:rPr>
-        <w:t xml:space="preserve"> (StaffID, title, first_name, last_name, address_1, address_2, address_3, country, telephone_number, </w:t>
-      </w:r>
-      <w:r>
-        <w:rPr>
-          <w:rFonts w:ascii="Helvetica Neue" w:cs="Helvetica Neue" w:hAnsi="Helvetica Neue" w:eastAsia="Helvetica Neue"/>
-          <w:sz w:val="20"/>
-          <w:szCs w:val="20"/>
-        </w:rPr>
-        <w:tab/>
-      </w:r>
-      <w:r>
-        <w:rPr>
-          <w:rFonts w:ascii="Helvetica Neue"/>
-          <w:sz w:val="20"/>
-          <w:szCs w:val="20"/>
-          <w:rtl w:val="0"/>
-          <w:lang w:val="nl-NL"/>
-        </w:rPr>
-        <w:t>allergies, blood_type)</w:t>
-      </w:r>
-    </w:p>
-    <w:p>
-      <w:pPr>
-        <w:pStyle w:val="Body"/>
-        <w:spacing w:after="160" w:line="259" w:lineRule="auto"/>
-        <w:ind w:left="655"/>
-        <w:rPr>
-          <w:rFonts w:ascii="Helvetica Neue" w:cs="Helvetica Neue" w:hAnsi="Helvetica Neue" w:eastAsia="Helvetica Neue"/>
-          <w:sz w:val="20"/>
-          <w:szCs w:val="20"/>
-        </w:rPr>
-      </w:pPr>
-      <w:r>
-        <w:rPr>
-          <w:rFonts w:ascii="Helvetica Neue"/>
-          <w:sz w:val="20"/>
-          <w:szCs w:val="20"/>
-          <w:rtl w:val="0"/>
-          <w:lang w:val="en-US"/>
-        </w:rPr>
-        <w:t xml:space="preserve"> </w:t>
-      </w:r>
-      <w:r>
-        <w:rPr>
-          <w:rFonts w:ascii="Helvetica Neue"/>
-          <w:b w:val="1"/>
-          <w:bCs w:val="1"/>
-          <w:sz w:val="20"/>
-          <w:szCs w:val="20"/>
-          <w:rtl w:val="0"/>
-        </w:rPr>
-        <w:t>Nurse</w:t>
-      </w:r>
-      <w:r>
-        <w:rPr>
-          <w:rFonts w:ascii="Helvetica Neue"/>
-          <w:sz w:val="20"/>
-          <w:szCs w:val="20"/>
-          <w:rtl w:val="0"/>
-          <w:lang w:val="en-US"/>
-        </w:rPr>
-        <w:t xml:space="preserve"> (StaffID, title, first_name, last_name, address_1, address_2, address_3, country, telephone_number, </w:t>
-      </w:r>
-      <w:r>
-        <w:rPr>
-          <w:rFonts w:ascii="Helvetica Neue" w:cs="Helvetica Neue" w:hAnsi="Helvetica Neue" w:eastAsia="Helvetica Neue"/>
-          <w:sz w:val="20"/>
-          <w:szCs w:val="20"/>
-        </w:rPr>
-        <w:tab/>
-      </w:r>
-      <w:r>
-        <w:rPr>
-          <w:rFonts w:ascii="Helvetica Neue"/>
-          <w:sz w:val="20"/>
-          <w:szCs w:val="20"/>
-          <w:rtl w:val="0"/>
-          <w:lang w:val="nl-NL"/>
-        </w:rPr>
-        <w:t>allergies, blood_type)</w:t>
-      </w:r>
-    </w:p>
-    <w:p>
-      <w:pPr>
-        <w:pStyle w:val="Body"/>
-        <w:spacing w:after="160" w:line="259" w:lineRule="auto"/>
-        <w:ind w:left="655"/>
-        <w:rPr>
-          <w:rFonts w:ascii="Helvetica Neue" w:cs="Helvetica Neue" w:hAnsi="Helvetica Neue" w:eastAsia="Helvetica Neue"/>
-          <w:sz w:val="20"/>
-          <w:szCs w:val="20"/>
-        </w:rPr>
-      </w:pPr>
-      <w:r>
-        <w:rPr>
-          <w:rFonts w:ascii="Helvetica Neue"/>
-          <w:sz w:val="20"/>
-          <w:szCs w:val="20"/>
-          <w:rtl w:val="0"/>
-          <w:lang w:val="en-US"/>
-        </w:rPr>
-        <w:t xml:space="preserve"> </w:t>
-      </w:r>
-      <w:r>
-        <w:rPr>
-          <w:rFonts w:ascii="Helvetica Neue"/>
-          <w:b w:val="1"/>
-          <w:bCs w:val="1"/>
-          <w:sz w:val="20"/>
-          <w:szCs w:val="20"/>
-          <w:rtl w:val="0"/>
-        </w:rPr>
-        <w:t>Triage Nurse</w:t>
-      </w:r>
-      <w:r>
-        <w:rPr>
-          <w:rFonts w:ascii="Helvetica Neue"/>
-          <w:sz w:val="20"/>
-          <w:szCs w:val="20"/>
-          <w:rtl w:val="0"/>
-          <w:lang w:val="en-US"/>
-        </w:rPr>
-        <w:t xml:space="preserve"> (StaffID, title, first_name, last_name, address_1, address_2, address_3, country, telephone_number, allergies, blood_type)</w:t>
-      </w:r>
-    </w:p>
-    <w:p>
-      <w:pPr>
-        <w:pStyle w:val="Body"/>
-        <w:spacing w:after="160" w:line="259" w:lineRule="auto"/>
-        <w:ind w:left="655"/>
-        <w:rPr>
-          <w:rFonts w:ascii="Helvetica Neue" w:cs="Helvetica Neue" w:hAnsi="Helvetica Neue" w:eastAsia="Helvetica Neue"/>
-          <w:sz w:val="20"/>
-          <w:szCs w:val="20"/>
-        </w:rPr>
-      </w:pPr>
-      <w:r>
-        <w:rPr>
-          <w:rFonts w:ascii="Helvetica Neue"/>
-          <w:sz w:val="20"/>
-          <w:szCs w:val="20"/>
-          <w:rtl w:val="0"/>
-          <w:lang w:val="en-US"/>
-        </w:rPr>
-        <w:t xml:space="preserve"> </w:t>
-      </w:r>
-      <w:r>
-        <w:rPr>
-          <w:rFonts w:ascii="Helvetica Neue"/>
-          <w:b w:val="1"/>
-          <w:bCs w:val="1"/>
-          <w:sz w:val="20"/>
-          <w:szCs w:val="20"/>
-          <w:rtl w:val="0"/>
-        </w:rPr>
-        <w:t>Manager</w:t>
-      </w:r>
-      <w:r>
-        <w:rPr>
-          <w:rFonts w:ascii="Helvetica Neue"/>
-          <w:sz w:val="20"/>
-          <w:szCs w:val="20"/>
-          <w:rtl w:val="0"/>
-          <w:lang w:val="en-US"/>
-        </w:rPr>
-        <w:t xml:space="preserve"> (StaffID, title, first_name, last_name, address_1, address_2, address_3, country, telephone_number, </w:t>
-      </w:r>
-      <w:r>
-        <w:rPr>
-          <w:rFonts w:ascii="Helvetica Neue" w:cs="Helvetica Neue" w:hAnsi="Helvetica Neue" w:eastAsia="Helvetica Neue"/>
-          <w:sz w:val="20"/>
-          <w:szCs w:val="20"/>
-        </w:rPr>
-        <w:tab/>
-      </w:r>
-      <w:r>
-        <w:rPr>
-          <w:rFonts w:ascii="Helvetica Neue"/>
-          <w:sz w:val="20"/>
-          <w:szCs w:val="20"/>
-          <w:rtl w:val="0"/>
-          <w:lang w:val="nl-NL"/>
-        </w:rPr>
-        <w:t>allergies, blood_type)</w:t>
-      </w:r>
-    </w:p>
-    <w:p>
-      <w:pPr>
-        <w:pStyle w:val="Body"/>
-        <w:spacing w:after="160" w:line="259" w:lineRule="auto"/>
-        <w:ind w:left="655"/>
-        <w:rPr>
-          <w:rFonts w:ascii="Helvetica Neue" w:cs="Helvetica Neue" w:hAnsi="Helvetica Neue" w:eastAsia="Helvetica Neue"/>
-          <w:sz w:val="20"/>
-          <w:szCs w:val="20"/>
-        </w:rPr>
-      </w:pPr>
-      <w:r>
-        <w:rPr>
-          <w:rFonts w:ascii="Helvetica Neue"/>
-          <w:sz w:val="20"/>
-          <w:szCs w:val="20"/>
-          <w:rtl w:val="0"/>
-          <w:lang w:val="en-US"/>
-        </w:rPr>
-        <w:t xml:space="preserve"> </w:t>
-      </w:r>
-      <w:r>
-        <w:rPr>
-          <w:rFonts w:ascii="Helvetica Neue"/>
-          <w:b w:val="1"/>
-          <w:bCs w:val="1"/>
-          <w:sz w:val="20"/>
-          <w:szCs w:val="20"/>
-          <w:rtl w:val="0"/>
-          <w:lang w:val="en-US"/>
-        </w:rPr>
-        <w:t>Receptionist</w:t>
-      </w:r>
-      <w:r>
-        <w:rPr>
-          <w:rFonts w:ascii="Helvetica Neue"/>
-          <w:sz w:val="20"/>
-          <w:szCs w:val="20"/>
-          <w:rtl w:val="0"/>
-          <w:lang w:val="en-US"/>
-        </w:rPr>
-        <w:t xml:space="preserve"> (StaffID, title, first_name, last_name, address_1, address_2, address_3, country, </w:t>
-      </w:r>
-      <w:r>
-        <w:rPr>
-          <w:rFonts w:ascii="Helvetica Neue" w:cs="Helvetica Neue" w:hAnsi="Helvetica Neue" w:eastAsia="Helvetica Neue"/>
-          <w:sz w:val="20"/>
-          <w:szCs w:val="20"/>
-          <w:rtl w:val="0"/>
-        </w:rPr>
-        <w:tab/>
-        <w:t xml:space="preserve"> </w:t>
-        <w:tab/>
-        <w:t xml:space="preserve"> </w:t>
-        <w:tab/>
-      </w:r>
-      <w:r>
-        <w:rPr>
-          <w:rFonts w:ascii="Helvetica Neue"/>
-          <w:sz w:val="20"/>
-          <w:szCs w:val="20"/>
-          <w:rtl w:val="0"/>
-          <w:lang w:val="en-US"/>
-        </w:rPr>
-        <w:t>telephone_number, allergies, blood_type)</w:t>
-      </w:r>
-    </w:p>
-    <w:p>
-      <w:pPr>
-        <w:pStyle w:val="Body"/>
-        <w:spacing w:after="160" w:line="259" w:lineRule="auto"/>
-        <w:rPr>
-          <w:rFonts w:ascii="Helvetica Neue" w:cs="Helvetica Neue" w:hAnsi="Helvetica Neue" w:eastAsia="Helvetica Neue"/>
-          <w:b w:val="1"/>
-          <w:bCs w:val="1"/>
-        </w:rPr>
-      </w:pPr>
-      <w:r>
-        <w:rPr>
-          <w:rFonts w:ascii="Helvetica Neue" w:cs="Helvetica Neue" w:hAnsi="Helvetica Neue" w:eastAsia="Helvetica Neue"/>
-        </w:rPr>
-        <w:tab/>
-      </w:r>
-      <w:r>
-        <w:rPr>
-          <w:rFonts w:ascii="Helvetica Neue"/>
-          <w:b w:val="1"/>
-          <w:bCs w:val="1"/>
-          <w:rtl w:val="0"/>
-          <w:lang w:val="en-US"/>
-        </w:rPr>
-        <w:t>Relationships</w:t>
-      </w:r>
-    </w:p>
-    <w:p>
-      <w:pPr>
-        <w:pStyle w:val="Body"/>
-        <w:spacing w:after="160" w:line="259" w:lineRule="auto"/>
-        <w:rPr>
-          <w:rFonts w:ascii="Helvetica Neue" w:cs="Helvetica Neue" w:hAnsi="Helvetica Neue" w:eastAsia="Helvetica Neue"/>
-          <w:color w:val="0432ff"/>
-          <w:sz w:val="20"/>
-          <w:szCs w:val="20"/>
-          <w:lang w:val="en-US"/>
-        </w:rPr>
-      </w:pPr>
-      <w:r>
-        <w:rPr>
-          <w:rFonts w:ascii="Helvetica Neue" w:cs="Helvetica Neue" w:hAnsi="Helvetica Neue" w:eastAsia="Helvetica Neue"/>
-          <w:b w:val="1"/>
-          <w:bCs w:val="1"/>
-          <w:color w:val="0432ff"/>
-        </w:rPr>
-        <w:tab/>
-      </w:r>
-      <w:r>
-        <w:rPr>
-          <w:rFonts w:ascii="Helvetica Neue"/>
-          <w:color w:val="0432ff"/>
-          <w:rtl w:val="0"/>
-          <w:lang w:val="en-US"/>
-        </w:rPr>
-        <w:t>Access (Username, StaffID)</w:t>
-      </w:r>
-    </w:p>
-    <w:p>
-      <w:pPr>
-        <w:pStyle w:val="Body A"/>
-        <w:rPr>
-          <w:rFonts w:ascii="Helvetica Neue" w:cs="Helvetica Neue" w:hAnsi="Helvetica Neue" w:eastAsia="Helvetica Neue"/>
-          <w:sz w:val="20"/>
-          <w:szCs w:val="20"/>
-          <w:lang w:val="en-US"/>
-        </w:rPr>
-      </w:pPr>
-    </w:p>
-    <w:p>
-      <w:pPr>
-        <w:pStyle w:val="Body A"/>
-        <w:rPr>
-          <w:rFonts w:ascii="Helvetica Neue" w:cs="Helvetica Neue" w:hAnsi="Helvetica Neue" w:eastAsia="Helvetica Neue"/>
-          <w:b w:val="1"/>
-          <w:bCs w:val="1"/>
-        </w:rPr>
-      </w:pPr>
-      <w:r>
-        <w:rPr>
-          <w:rFonts w:ascii="Helvetica Neue" w:cs="Helvetica Neue" w:hAnsi="Helvetica Neue" w:eastAsia="Helvetica Neue"/>
-          <w:sz w:val="20"/>
-          <w:szCs w:val="20"/>
-          <w:lang w:val="en-US"/>
-        </w:rPr>
-        <w:tab/>
-      </w:r>
-      <w:r>
-        <w:rPr>
-          <w:rFonts w:ascii="Helvetica Neue"/>
-          <w:b w:val="1"/>
-          <w:bCs w:val="1"/>
-          <w:rtl w:val="0"/>
-          <w:lang w:val="en-US"/>
-        </w:rPr>
-        <w:t>UML Diagram</w:t>
+        <w:t>UML Diagram (Rebecca working on)</w:t>
       </w:r>
     </w:p>
     <w:p>
@@ -5066,7 +4640,7 @@
           <w:rtl w:val="0"/>
         </w:rPr>
       </w:pPr>
-      <w:bookmarkStart w:name="_Toc3" w:id="3"/>
+      <w:bookmarkStart w:name="_Toc3" w:id="4"/>
       <w:r>
         <w:rPr>
           <w:rtl w:val="0"/>
@@ -5074,7 +4648,7 @@
         </w:rPr>
         <w:t>Implementation (500 words max)</w:t>
       </w:r>
-      <w:bookmarkEnd w:id="3"/>
+      <w:bookmarkEnd w:id="4"/>
     </w:p>
     <w:p>
       <w:pPr>
@@ -5197,7 +4771,7 @@
           <w:rtl w:val="0"/>
         </w:rPr>
       </w:pPr>
-      <w:bookmarkStart w:name="_Toc4" w:id="4"/>
+      <w:bookmarkStart w:name="_Toc4" w:id="5"/>
       <w:r>
         <w:rPr>
           <w:rtl w:val="0"/>
@@ -5205,7 +4779,7 @@
         </w:rPr>
         <w:t>Testing (max 200 words)</w:t>
       </w:r>
-      <w:bookmarkEnd w:id="4"/>
+      <w:bookmarkEnd w:id="5"/>
     </w:p>
     <w:p>
       <w:pPr>
@@ -5289,7 +4863,7 @@
           <w:rtl w:val="0"/>
         </w:rPr>
       </w:pPr>
-      <w:bookmarkStart w:name="_Toc5" w:id="5"/>
+      <w:bookmarkStart w:name="_Toc5" w:id="6"/>
       <w:r>
         <w:rPr>
           <w:rtl w:val="0"/>
@@ -5297,7 +4871,7 @@
         </w:rPr>
         <w:t>Evaluation of Project and Product Produced (max 300 words)</w:t>
       </w:r>
-      <w:bookmarkEnd w:id="5"/>
+      <w:bookmarkEnd w:id="6"/>
     </w:p>
     <w:p>
       <w:pPr>
@@ -5399,10 +4973,10 @@
       </w:r>
     </w:p>
     <w:sectPr>
-      <w:headerReference w:type="default" r:id="rId4"/>
-      <w:headerReference w:type="first" r:id="rId5"/>
-      <w:footerReference w:type="default" r:id="rId6"/>
-      <w:footerReference w:type="first" r:id="rId7"/>
+      <w:headerReference w:type="default" r:id="rId5"/>
+      <w:headerReference w:type="first" r:id="rId6"/>
+      <w:footerReference w:type="default" r:id="rId7"/>
+      <w:footerReference w:type="first" r:id="rId8"/>
       <w:pgSz w:w="11900" w:h="16840" w:orient="portrait"/>
       <w:pgMar w:top="1276" w:right="707" w:bottom="709" w:left="567" w:header="708" w:footer="708"/>
       <w:titlePg w:val="1"/>
@@ -5451,7 +5025,7 @@
       <w:rPr>
         <w:rtl w:val="0"/>
       </w:rPr>
-      <w:t>7</w:t>
+      <w:t>4</w:t>
     </w:r>
     <w:r>
       <w:rPr>

</xml_diff>